<commit_message>
started work on local server
</commit_message>
<xml_diff>
--- a/MixorcerersGDD.docx
+++ b/MixorcerersGDD.docx
@@ -1692,25 +1692,83 @@
           <w:b w:val="false"/>
           <w:bCs w:val="false"/>
         </w:rPr>
-        <w:t>Connects players, connects spectators, validates turns, ultimate source of truth, distributes replays at end of game</w:t>
-      </w:r>
-    </w:p>
-    <w:p>
-      <w:pPr>
-        <w:pStyle w:val="Normal"/>
-        <w:bidi w:val="0"/>
-        <w:jc w:val="start"/>
-        <w:rPr>
-          <w:b w:val="false"/>
-          <w:bCs w:val="false"/>
-        </w:rPr>
-      </w:pPr>
-      <w:r>
-        <w:rPr>
-          <w:b w:val="false"/>
-          <w:bCs w:val="false"/>
-        </w:rPr>
-        <w:t xml:space="preserve"> </w:t>
+        <w:t>Connects players, connects spectators, validates turns, ultimate source of truth, distributes replays at end of gam</w:t>
+      </w:r>
+      <w:r>
+        <w:rPr>
+          <w:b w:val="false"/>
+          <w:bCs w:val="false"/>
+        </w:rPr>
+        <w:t>e</w:t>
+      </w:r>
+    </w:p>
+    <w:p>
+      <w:pPr>
+        <w:pStyle w:val="Normal"/>
+        <w:bidi w:val="0"/>
+        <w:jc w:val="start"/>
+        <w:rPr>
+          <w:b w:val="false"/>
+          <w:bCs w:val="false"/>
+        </w:rPr>
+      </w:pPr>
+      <w:r>
+        <w:rPr/>
+      </w:r>
+    </w:p>
+    <w:p>
+      <w:pPr>
+        <w:pStyle w:val="Normal"/>
+        <w:bidi w:val="0"/>
+        <w:jc w:val="start"/>
+        <w:rPr>
+          <w:b w:val="false"/>
+          <w:bCs w:val="false"/>
+        </w:rPr>
+      </w:pPr>
+      <w:r>
+        <w:rPr/>
+      </w:r>
+    </w:p>
+    <w:p>
+      <w:pPr>
+        <w:pStyle w:val="Normal"/>
+        <w:bidi w:val="0"/>
+        <w:jc w:val="start"/>
+        <w:rPr>
+          <w:b w:val="false"/>
+          <w:bCs w:val="false"/>
+        </w:rPr>
+      </w:pPr>
+      <w:r>
+        <w:rPr>
+          <w:b w:val="false"/>
+          <w:bCs w:val="false"/>
+        </w:rPr>
+        <w:t>M</w:t>
+      </w:r>
+      <w:r>
+        <w:rPr>
+          <w:b w:val="false"/>
+          <w:bCs w:val="false"/>
+        </w:rPr>
+        <w:t>ultiplayer Game Server:</w:t>
+        <w:br/>
+        <w:t>This will be a webserver, with an sqlite database for pooling ports for the game. It will communicate with the headless godot server via http requests as well</w:t>
+      </w:r>
+    </w:p>
+    <w:p>
+      <w:pPr>
+        <w:pStyle w:val="Normal"/>
+        <w:bidi w:val="0"/>
+        <w:jc w:val="start"/>
+        <w:rPr>
+          <w:b w:val="false"/>
+          <w:bCs w:val="false"/>
+        </w:rPr>
+      </w:pPr>
+      <w:r>
+        <w:rPr/>
       </w:r>
     </w:p>
     <w:p>
@@ -2208,6 +2266,40 @@
           <w:bCs w:val="false"/>
         </w:rPr>
         <w:t>Distribution</w:t>
+      </w:r>
+    </w:p>
+    <w:p>
+      <w:pPr>
+        <w:pStyle w:val="Normal"/>
+        <w:bidi w:val="0"/>
+        <w:jc w:val="start"/>
+        <w:rPr>
+          <w:b w:val="false"/>
+          <w:bCs w:val="false"/>
+        </w:rPr>
+      </w:pPr>
+      <w:r>
+        <w:rPr>
+          <w:b w:val="false"/>
+          <w:bCs w:val="false"/>
+        </w:rPr>
+      </w:r>
+    </w:p>
+    <w:p>
+      <w:pPr>
+        <w:pStyle w:val="Normal"/>
+        <w:bidi w:val="0"/>
+        <w:jc w:val="start"/>
+        <w:rPr>
+          <w:b w:val="false"/>
+          <w:bCs w:val="false"/>
+        </w:rPr>
+      </w:pPr>
+      <w:r>
+        <w:rPr>
+          <w:b w:val="false"/>
+          <w:bCs w:val="false"/>
+        </w:rPr>
       </w:r>
     </w:p>
     <w:p>

</xml_diff>